<commit_message>
Casos de uso revisados e feito as alterações necessárias. Close #3
</commit_message>
<xml_diff>
--- a/Requisitos/CSU02-Manter Propriedade.docx
+++ b/Requisitos/CSU02-Manter Propriedade.docx
@@ -11,7 +11,7 @@
           <w:szCs w:val="36"/>
         </w:rPr>
       </w:pPr>
-      <w:bookmarkStart w:name="_Hlk130735843" w:id="0"/>
+      <w:bookmarkStart w:id="0" w:name="_Hlk130735843"/>
       <w:r>
         <w:rPr>
           <w:b/>
@@ -71,12 +71,12 @@
       <w:tblPr>
         <w:tblW w:w="0" w:type="auto"/>
         <w:tblBorders>
-          <w:top w:val="single" w:color="auto" w:sz="4" w:space="0"/>
-          <w:left w:val="single" w:color="auto" w:sz="4" w:space="0"/>
-          <w:bottom w:val="single" w:color="auto" w:sz="4" w:space="0"/>
-          <w:right w:val="single" w:color="auto" w:sz="4" w:space="0"/>
-          <w:insideH w:val="single" w:color="auto" w:sz="4" w:space="0"/>
-          <w:insideV w:val="single" w:color="auto" w:sz="4" w:space="0"/>
+          <w:top w:val="single" w:sz="4" w:space="0" w:color="auto"/>
+          <w:left w:val="single" w:sz="4" w:space="0" w:color="auto"/>
+          <w:bottom w:val="single" w:sz="4" w:space="0" w:color="auto"/>
+          <w:right w:val="single" w:sz="4" w:space="0" w:color="auto"/>
+          <w:insideH w:val="single" w:sz="4" w:space="0" w:color="auto"/>
+          <w:insideV w:val="single" w:sz="4" w:space="0" w:color="auto"/>
         </w:tblBorders>
         <w:tblLayout w:type="fixed"/>
         <w:tblCellMar>
@@ -93,7 +93,6 @@
         <w:tc>
           <w:tcPr>
             <w:tcW w:w="2905" w:type="dxa"/>
-            <w:tcMar/>
           </w:tcPr>
           <w:p>
             <w:pPr>
@@ -114,7 +113,6 @@
         <w:tc>
           <w:tcPr>
             <w:tcW w:w="7425" w:type="dxa"/>
-            <w:tcMar/>
           </w:tcPr>
           <w:p>
             <w:pPr>
@@ -141,7 +139,6 @@
         <w:tc>
           <w:tcPr>
             <w:tcW w:w="2905" w:type="dxa"/>
-            <w:tcMar/>
           </w:tcPr>
           <w:p>
             <w:pPr>
@@ -162,7 +159,6 @@
         <w:tc>
           <w:tcPr>
             <w:tcW w:w="7425" w:type="dxa"/>
-            <w:tcMar/>
           </w:tcPr>
           <w:p>
             <w:pPr>
@@ -226,7 +222,6 @@
         <w:tc>
           <w:tcPr>
             <w:tcW w:w="2905" w:type="dxa"/>
-            <w:tcMar/>
           </w:tcPr>
           <w:p>
             <w:pPr>
@@ -247,7 +242,6 @@
         <w:tc>
           <w:tcPr>
             <w:tcW w:w="7425" w:type="dxa"/>
-            <w:tcMar/>
           </w:tcPr>
           <w:p>
             <w:pPr>
@@ -270,7 +264,6 @@
         <w:tc>
           <w:tcPr>
             <w:tcW w:w="2905" w:type="dxa"/>
-            <w:tcMar/>
           </w:tcPr>
           <w:p>
             <w:pPr>
@@ -291,7 +284,6 @@
         <w:tc>
           <w:tcPr>
             <w:tcW w:w="7425" w:type="dxa"/>
-            <w:tcMar/>
           </w:tcPr>
           <w:p>
             <w:pPr>
@@ -314,7 +306,6 @@
         <w:tc>
           <w:tcPr>
             <w:tcW w:w="2905" w:type="dxa"/>
-            <w:tcMar/>
           </w:tcPr>
           <w:p>
             <w:pPr>
@@ -335,7 +326,6 @@
         <w:tc>
           <w:tcPr>
             <w:tcW w:w="7425" w:type="dxa"/>
-            <w:tcMar/>
           </w:tcPr>
           <w:p>
             <w:pPr>
@@ -429,7 +419,6 @@
         <w:tc>
           <w:tcPr>
             <w:tcW w:w="2905" w:type="dxa"/>
-            <w:tcMar/>
           </w:tcPr>
           <w:p>
             <w:pPr>
@@ -450,7 +439,6 @@
         <w:tc>
           <w:tcPr>
             <w:tcW w:w="7425" w:type="dxa"/>
-            <w:tcMar/>
           </w:tcPr>
           <w:p>
             <w:pPr>
@@ -476,7 +464,6 @@
           <w:tcPr>
             <w:tcW w:w="10330" w:type="dxa"/>
             <w:gridSpan w:val="2"/>
-            <w:tcMar/>
           </w:tcPr>
           <w:p>
             <w:pPr>
@@ -502,7 +489,6 @@
           <w:tcPr>
             <w:tcW w:w="10330" w:type="dxa"/>
             <w:gridSpan w:val="2"/>
-            <w:tcMar/>
           </w:tcPr>
           <w:p>
             <w:pPr>
@@ -859,7 +845,6 @@
           <w:tcPr>
             <w:tcW w:w="10330" w:type="dxa"/>
             <w:gridSpan w:val="2"/>
-            <w:tcMar/>
           </w:tcPr>
           <w:p>
             <w:pPr>
@@ -887,21 +872,20 @@
           <w:tcPr>
             <w:tcW w:w="10330" w:type="dxa"/>
             <w:gridSpan w:val="2"/>
-            <w:tcMar/>
-          </w:tcPr>
-          <w:p>
-            <w:pPr>
-              <w:rPr>
-                <w:b w:val="1"/>
-                <w:bCs w:val="1"/>
-                <w:sz w:val="28"/>
-                <w:szCs w:val="28"/>
-              </w:rPr>
-            </w:pPr>
-            <w:r>
-              <w:rPr>
-                <w:b w:val="1"/>
-                <w:bCs w:val="1"/>
+          </w:tcPr>
+          <w:p>
+            <w:pPr>
+              <w:rPr>
+                <w:b/>
+                <w:bCs/>
+                <w:sz w:val="28"/>
+                <w:szCs w:val="28"/>
+              </w:rPr>
+            </w:pPr>
+            <w:r>
+              <w:rPr>
+                <w:b/>
+                <w:bCs/>
                 <w:sz w:val="28"/>
                 <w:szCs w:val="28"/>
               </w:rPr>
@@ -957,12 +941,12 @@
       <w:tblPr>
         <w:tblW w:w="0" w:type="auto"/>
         <w:tblBorders>
-          <w:top w:val="single" w:color="auto" w:sz="4" w:space="0"/>
-          <w:left w:val="single" w:color="auto" w:sz="4" w:space="0"/>
-          <w:bottom w:val="single" w:color="auto" w:sz="4" w:space="0"/>
-          <w:right w:val="single" w:color="auto" w:sz="4" w:space="0"/>
-          <w:insideH w:val="single" w:color="auto" w:sz="4" w:space="0"/>
-          <w:insideV w:val="single" w:color="auto" w:sz="4" w:space="0"/>
+          <w:top w:val="single" w:sz="4" w:space="0" w:color="auto"/>
+          <w:left w:val="single" w:sz="4" w:space="0" w:color="auto"/>
+          <w:bottom w:val="single" w:sz="4" w:space="0" w:color="auto"/>
+          <w:right w:val="single" w:sz="4" w:space="0" w:color="auto"/>
+          <w:insideH w:val="single" w:sz="4" w:space="0" w:color="auto"/>
+          <w:insideV w:val="single" w:sz="4" w:space="0" w:color="auto"/>
         </w:tblBorders>
         <w:tblLayout w:type="fixed"/>
         <w:tblCellMar>
@@ -979,7 +963,6 @@
         <w:tc>
           <w:tcPr>
             <w:tcW w:w="2905" w:type="dxa"/>
-            <w:tcMar/>
           </w:tcPr>
           <w:p>
             <w:pPr>
@@ -1000,7 +983,6 @@
         <w:tc>
           <w:tcPr>
             <w:tcW w:w="7425" w:type="dxa"/>
-            <w:tcMar/>
           </w:tcPr>
           <w:p>
             <w:pPr>
@@ -1040,7 +1022,6 @@
           <w:tcPr>
             <w:tcW w:w="10330" w:type="dxa"/>
             <w:gridSpan w:val="2"/>
-            <w:tcMar/>
           </w:tcPr>
           <w:p>
             <w:pPr>
@@ -1066,7 +1047,6 @@
           <w:tcPr>
             <w:tcW w:w="10330" w:type="dxa"/>
             <w:gridSpan w:val="2"/>
-            <w:tcMar/>
           </w:tcPr>
           <w:p>
             <w:pPr>
@@ -1327,7 +1307,6 @@
           <w:tcPr>
             <w:tcW w:w="10330" w:type="dxa"/>
             <w:gridSpan w:val="2"/>
-            <w:tcMar/>
           </w:tcPr>
           <w:p>
             <w:pPr>
@@ -1360,7 +1339,6 @@
           <w:tcPr>
             <w:tcW w:w="10330" w:type="dxa"/>
             <w:gridSpan w:val="2"/>
-            <w:tcMar/>
           </w:tcPr>
           <w:p>
             <w:pPr>
@@ -1443,12 +1421,12 @@
       <w:tblPr>
         <w:tblW w:w="0" w:type="auto"/>
         <w:tblBorders>
-          <w:top w:val="single" w:color="auto" w:sz="4" w:space="0"/>
-          <w:left w:val="single" w:color="auto" w:sz="4" w:space="0"/>
-          <w:bottom w:val="single" w:color="auto" w:sz="4" w:space="0"/>
-          <w:right w:val="single" w:color="auto" w:sz="4" w:space="0"/>
-          <w:insideH w:val="single" w:color="auto" w:sz="4" w:space="0"/>
-          <w:insideV w:val="single" w:color="auto" w:sz="4" w:space="0"/>
+          <w:top w:val="single" w:sz="4" w:space="0" w:color="auto"/>
+          <w:left w:val="single" w:sz="4" w:space="0" w:color="auto"/>
+          <w:bottom w:val="single" w:sz="4" w:space="0" w:color="auto"/>
+          <w:right w:val="single" w:sz="4" w:space="0" w:color="auto"/>
+          <w:insideH w:val="single" w:sz="4" w:space="0" w:color="auto"/>
+          <w:insideV w:val="single" w:sz="4" w:space="0" w:color="auto"/>
         </w:tblBorders>
         <w:tblLayout w:type="fixed"/>
         <w:tblCellMar>
@@ -1758,12 +1736,12 @@
       <w:tblPr>
         <w:tblW w:w="10330" w:type="dxa"/>
         <w:tblBorders>
-          <w:top w:val="single" w:color="auto" w:sz="4" w:space="0"/>
-          <w:left w:val="single" w:color="auto" w:sz="4" w:space="0"/>
-          <w:bottom w:val="single" w:color="auto" w:sz="4" w:space="0"/>
-          <w:right w:val="single" w:color="auto" w:sz="4" w:space="0"/>
-          <w:insideH w:val="single" w:color="auto" w:sz="4" w:space="0"/>
-          <w:insideV w:val="single" w:color="auto" w:sz="4" w:space="0"/>
+          <w:top w:val="single" w:sz="4" w:space="0" w:color="auto"/>
+          <w:left w:val="single" w:sz="4" w:space="0" w:color="auto"/>
+          <w:bottom w:val="single" w:sz="4" w:space="0" w:color="auto"/>
+          <w:right w:val="single" w:sz="4" w:space="0" w:color="auto"/>
+          <w:insideH w:val="single" w:sz="4" w:space="0" w:color="auto"/>
+          <w:insideV w:val="single" w:sz="4" w:space="0" w:color="auto"/>
         </w:tblBorders>
         <w:tblLayout w:type="fixed"/>
         <w:tblCellMar>
@@ -1780,7 +1758,6 @@
         <w:tc>
           <w:tcPr>
             <w:tcW w:w="2905" w:type="dxa"/>
-            <w:tcMar/>
           </w:tcPr>
           <w:p>
             <w:pPr>
@@ -1801,7 +1778,6 @@
         <w:tc>
           <w:tcPr>
             <w:tcW w:w="7425" w:type="dxa"/>
-            <w:tcMar/>
           </w:tcPr>
           <w:p>
             <w:pPr>
@@ -1855,7 +1831,6 @@
           <w:tcPr>
             <w:tcW w:w="10330" w:type="dxa"/>
             <w:gridSpan w:val="2"/>
-            <w:tcMar/>
           </w:tcPr>
           <w:p>
             <w:pPr>
@@ -1881,7 +1856,6 @@
           <w:tcPr>
             <w:tcW w:w="10330" w:type="dxa"/>
             <w:gridSpan w:val="2"/>
-            <w:tcMar/>
           </w:tcPr>
           <w:p>
             <w:pPr>
@@ -2117,7 +2091,6 @@
                 <w:numId w:val="4"/>
               </w:numPr>
               <w:ind w:left="360"/>
-              <w:rPr/>
             </w:pPr>
             <w:r>
               <w:rPr>
@@ -2137,7 +2110,6 @@
           <w:tcPr>
             <w:tcW w:w="10330" w:type="dxa"/>
             <w:gridSpan w:val="2"/>
-            <w:tcMar/>
           </w:tcPr>
           <w:p>
             <w:pPr>
@@ -2170,7 +2142,6 @@
           <w:tcPr>
             <w:tcW w:w="10330" w:type="dxa"/>
             <w:gridSpan w:val="2"/>
-            <w:tcMar/>
           </w:tcPr>
           <w:p>
             <w:pPr>
@@ -2299,12 +2270,12 @@
       <w:tblPr>
         <w:tblW w:w="0" w:type="auto"/>
         <w:tblBorders>
-          <w:top w:val="single" w:color="auto" w:sz="4" w:space="0"/>
-          <w:left w:val="single" w:color="auto" w:sz="4" w:space="0"/>
-          <w:bottom w:val="single" w:color="auto" w:sz="4" w:space="0"/>
-          <w:right w:val="single" w:color="auto" w:sz="4" w:space="0"/>
-          <w:insideH w:val="single" w:color="auto" w:sz="4" w:space="0"/>
-          <w:insideV w:val="single" w:color="auto" w:sz="4" w:space="0"/>
+          <w:top w:val="single" w:sz="4" w:space="0" w:color="auto"/>
+          <w:left w:val="single" w:sz="4" w:space="0" w:color="auto"/>
+          <w:bottom w:val="single" w:sz="4" w:space="0" w:color="auto"/>
+          <w:right w:val="single" w:sz="4" w:space="0" w:color="auto"/>
+          <w:insideH w:val="single" w:sz="4" w:space="0" w:color="auto"/>
+          <w:insideV w:val="single" w:sz="4" w:space="0" w:color="auto"/>
         </w:tblBorders>
         <w:tblLayout w:type="fixed"/>
         <w:tblCellMar>
@@ -2321,7 +2292,6 @@
         <w:tc>
           <w:tcPr>
             <w:tcW w:w="2905" w:type="dxa"/>
-            <w:tcMar/>
           </w:tcPr>
           <w:p>
             <w:pPr>
@@ -2342,7 +2312,6 @@
         <w:tc>
           <w:tcPr>
             <w:tcW w:w="7425" w:type="dxa"/>
-            <w:tcMar/>
           </w:tcPr>
           <w:p>
             <w:pPr>
@@ -2389,7 +2358,6 @@
           <w:tcPr>
             <w:tcW w:w="10330" w:type="dxa"/>
             <w:gridSpan w:val="2"/>
-            <w:tcMar/>
           </w:tcPr>
           <w:p>
             <w:pPr>
@@ -2415,7 +2383,6 @@
           <w:tcPr>
             <w:tcW w:w="10330" w:type="dxa"/>
             <w:gridSpan w:val="2"/>
-            <w:tcMar/>
           </w:tcPr>
           <w:p>
             <w:pPr>
@@ -2585,16 +2552,7 @@
                 <w:sz w:val="28"/>
                 <w:szCs w:val="28"/>
               </w:rPr>
-              <w:t>Sistema valida dados alterados</w:t>
-            </w:r>
-            <w:bookmarkStart w:name="_GoBack" w:id="1"/>
-            <w:bookmarkEnd w:id="1"/>
-            <w:r>
-              <w:rPr>
-                <w:sz w:val="28"/>
-                <w:szCs w:val="28"/>
-              </w:rPr>
-              <w:t>.</w:t>
+              <w:t>Sistema valida dados alterados.</w:t>
             </w:r>
           </w:p>
           <w:p>
@@ -2627,7 +2585,6 @@
           <w:tcPr>
             <w:tcW w:w="10330" w:type="dxa"/>
             <w:gridSpan w:val="2"/>
-            <w:tcMar/>
           </w:tcPr>
           <w:p>
             <w:pPr>
@@ -2660,7 +2617,6 @@
           <w:tcPr>
             <w:tcW w:w="10330" w:type="dxa"/>
             <w:gridSpan w:val="2"/>
-            <w:tcMar/>
           </w:tcPr>
           <w:p>
             <w:pPr>
@@ -2694,32 +2650,32 @@
     <w:p/>
     <w:tbl>
       <w:tblPr>
-        <w:tblW w:w="10548" w:type="dxa"/>
+        <w:tblW w:w="10343" w:type="dxa"/>
         <w:tblBorders>
-          <w:top w:val="single" w:color="auto" w:sz="4" w:space="0"/>
-          <w:left w:val="single" w:color="auto" w:sz="4" w:space="0"/>
-          <w:bottom w:val="single" w:color="auto" w:sz="4" w:space="0"/>
-          <w:right w:val="single" w:color="auto" w:sz="4" w:space="0"/>
-          <w:insideH w:val="single" w:color="auto" w:sz="4" w:space="0"/>
-          <w:insideV w:val="single" w:color="auto" w:sz="4" w:space="0"/>
+          <w:top w:val="single" w:sz="4" w:space="0" w:color="auto"/>
+          <w:left w:val="single" w:sz="4" w:space="0" w:color="auto"/>
+          <w:bottom w:val="single" w:sz="4" w:space="0" w:color="auto"/>
+          <w:right w:val="single" w:sz="4" w:space="0" w:color="auto"/>
+          <w:insideH w:val="single" w:sz="4" w:space="0" w:color="auto"/>
+          <w:insideV w:val="single" w:sz="4" w:space="0" w:color="auto"/>
         </w:tblBorders>
         <w:tblLook w:val="01E0" w:firstRow="1" w:lastRow="1" w:firstColumn="1" w:lastColumn="1" w:noHBand="0" w:noVBand="0"/>
       </w:tblPr>
       <w:tblGrid>
         <w:gridCol w:w="2628"/>
         <w:gridCol w:w="1800"/>
-        <w:gridCol w:w="6120"/>
+        <w:gridCol w:w="5915"/>
       </w:tblGrid>
       <w:tr>
         <w:tc>
           <w:tcPr>
-            <w:tcW w:w="10548" w:type="dxa"/>
+            <w:tcW w:w="10343" w:type="dxa"/>
             <w:gridSpan w:val="3"/>
             <w:tcBorders>
-              <w:top w:val="single" w:color="auto" w:sz="4" w:space="0"/>
-              <w:left w:val="single" w:color="auto" w:sz="4" w:space="0"/>
-              <w:bottom w:val="single" w:color="auto" w:sz="4" w:space="0"/>
-              <w:right w:val="single" w:color="auto" w:sz="4" w:space="0"/>
+              <w:top w:val="single" w:sz="4" w:space="0" w:color="auto"/>
+              <w:left w:val="single" w:sz="4" w:space="0" w:color="auto"/>
+              <w:bottom w:val="single" w:sz="4" w:space="0" w:color="auto"/>
+              <w:right w:val="single" w:sz="4" w:space="0" w:color="auto"/>
             </w:tcBorders>
           </w:tcPr>
           <w:p>
@@ -2747,10 +2703,10 @@
           <w:tcPr>
             <w:tcW w:w="2628" w:type="dxa"/>
             <w:tcBorders>
-              <w:top w:val="single" w:color="auto" w:sz="4" w:space="0"/>
-              <w:left w:val="single" w:color="auto" w:sz="4" w:space="0"/>
-              <w:bottom w:val="single" w:color="auto" w:sz="4" w:space="0"/>
-              <w:right w:val="single" w:color="auto" w:sz="4" w:space="0"/>
+              <w:top w:val="single" w:sz="4" w:space="0" w:color="auto"/>
+              <w:left w:val="single" w:sz="4" w:space="0" w:color="auto"/>
+              <w:bottom w:val="single" w:sz="4" w:space="0" w:color="auto"/>
+              <w:right w:val="single" w:sz="4" w:space="0" w:color="auto"/>
             </w:tcBorders>
           </w:tcPr>
           <w:p>
@@ -2766,10 +2722,10 @@
           <w:tcPr>
             <w:tcW w:w="1800" w:type="dxa"/>
             <w:tcBorders>
-              <w:top w:val="single" w:color="auto" w:sz="4" w:space="0"/>
-              <w:left w:val="single" w:color="auto" w:sz="4" w:space="0"/>
-              <w:bottom w:val="single" w:color="auto" w:sz="4" w:space="0"/>
-              <w:right w:val="single" w:color="auto" w:sz="4" w:space="0"/>
+              <w:top w:val="single" w:sz="4" w:space="0" w:color="auto"/>
+              <w:left w:val="single" w:sz="4" w:space="0" w:color="auto"/>
+              <w:bottom w:val="single" w:sz="4" w:space="0" w:color="auto"/>
+              <w:right w:val="single" w:sz="4" w:space="0" w:color="auto"/>
             </w:tcBorders>
           </w:tcPr>
           <w:p>
@@ -2783,12 +2739,12 @@
         </w:tc>
         <w:tc>
           <w:tcPr>
-            <w:tcW w:w="6120" w:type="dxa"/>
+            <w:tcW w:w="5915" w:type="dxa"/>
             <w:tcBorders>
-              <w:top w:val="single" w:color="auto" w:sz="4" w:space="0"/>
-              <w:left w:val="single" w:color="auto" w:sz="4" w:space="0"/>
-              <w:bottom w:val="single" w:color="auto" w:sz="4" w:space="0"/>
-              <w:right w:val="single" w:color="auto" w:sz="4" w:space="0"/>
+              <w:top w:val="single" w:sz="4" w:space="0" w:color="auto"/>
+              <w:left w:val="single" w:sz="4" w:space="0" w:color="auto"/>
+              <w:bottom w:val="single" w:sz="4" w:space="0" w:color="auto"/>
+              <w:right w:val="single" w:sz="4" w:space="0" w:color="auto"/>
             </w:tcBorders>
           </w:tcPr>
           <w:p>
@@ -2806,10 +2762,10 @@
           <w:tcPr>
             <w:tcW w:w="2628" w:type="dxa"/>
             <w:tcBorders>
-              <w:top w:val="single" w:color="auto" w:sz="4" w:space="0"/>
-              <w:left w:val="single" w:color="auto" w:sz="4" w:space="0"/>
-              <w:bottom w:val="single" w:color="auto" w:sz="4" w:space="0"/>
-              <w:right w:val="single" w:color="auto" w:sz="4" w:space="0"/>
+              <w:top w:val="single" w:sz="4" w:space="0" w:color="auto"/>
+              <w:left w:val="single" w:sz="4" w:space="0" w:color="auto"/>
+              <w:bottom w:val="single" w:sz="4" w:space="0" w:color="auto"/>
+              <w:right w:val="single" w:sz="4" w:space="0" w:color="auto"/>
             </w:tcBorders>
           </w:tcPr>
           <w:p>
@@ -2825,10 +2781,10 @@
           <w:tcPr>
             <w:tcW w:w="1800" w:type="dxa"/>
             <w:tcBorders>
-              <w:top w:val="single" w:color="auto" w:sz="4" w:space="0"/>
-              <w:left w:val="single" w:color="auto" w:sz="4" w:space="0"/>
-              <w:bottom w:val="single" w:color="auto" w:sz="4" w:space="0"/>
-              <w:right w:val="single" w:color="auto" w:sz="4" w:space="0"/>
+              <w:top w:val="single" w:sz="4" w:space="0" w:color="auto"/>
+              <w:left w:val="single" w:sz="4" w:space="0" w:color="auto"/>
+              <w:bottom w:val="single" w:sz="4" w:space="0" w:color="auto"/>
+              <w:right w:val="single" w:sz="4" w:space="0" w:color="auto"/>
             </w:tcBorders>
           </w:tcPr>
           <w:p>
@@ -2842,12 +2798,12 @@
         </w:tc>
         <w:tc>
           <w:tcPr>
-            <w:tcW w:w="6120" w:type="dxa"/>
+            <w:tcW w:w="5915" w:type="dxa"/>
             <w:tcBorders>
-              <w:top w:val="single" w:color="auto" w:sz="4" w:space="0"/>
-              <w:left w:val="single" w:color="auto" w:sz="4" w:space="0"/>
-              <w:bottom w:val="single" w:color="auto" w:sz="4" w:space="0"/>
-              <w:right w:val="single" w:color="auto" w:sz="4" w:space="0"/>
+              <w:top w:val="single" w:sz="4" w:space="0" w:color="auto"/>
+              <w:left w:val="single" w:sz="4" w:space="0" w:color="auto"/>
+              <w:bottom w:val="single" w:sz="4" w:space="0" w:color="auto"/>
+              <w:right w:val="single" w:sz="4" w:space="0" w:color="auto"/>
             </w:tcBorders>
           </w:tcPr>
           <w:p>
@@ -2865,10 +2821,10 @@
           <w:tcPr>
             <w:tcW w:w="2628" w:type="dxa"/>
             <w:tcBorders>
-              <w:top w:val="single" w:color="auto" w:sz="4" w:space="0"/>
-              <w:left w:val="single" w:color="auto" w:sz="4" w:space="0"/>
-              <w:bottom w:val="single" w:color="auto" w:sz="4" w:space="0"/>
-              <w:right w:val="single" w:color="auto" w:sz="4" w:space="0"/>
+              <w:top w:val="single" w:sz="4" w:space="0" w:color="auto"/>
+              <w:left w:val="single" w:sz="4" w:space="0" w:color="auto"/>
+              <w:bottom w:val="single" w:sz="4" w:space="0" w:color="auto"/>
+              <w:right w:val="single" w:sz="4" w:space="0" w:color="auto"/>
             </w:tcBorders>
           </w:tcPr>
           <w:p>
@@ -2899,10 +2855,10 @@
           <w:tcPr>
             <w:tcW w:w="1800" w:type="dxa"/>
             <w:tcBorders>
-              <w:top w:val="single" w:color="auto" w:sz="4" w:space="0"/>
-              <w:left w:val="single" w:color="auto" w:sz="4" w:space="0"/>
-              <w:bottom w:val="single" w:color="auto" w:sz="4" w:space="0"/>
-              <w:right w:val="single" w:color="auto" w:sz="4" w:space="0"/>
+              <w:top w:val="single" w:sz="4" w:space="0" w:color="auto"/>
+              <w:left w:val="single" w:sz="4" w:space="0" w:color="auto"/>
+              <w:bottom w:val="single" w:sz="4" w:space="0" w:color="auto"/>
+              <w:right w:val="single" w:sz="4" w:space="0" w:color="auto"/>
             </w:tcBorders>
           </w:tcPr>
           <w:p>
@@ -2916,12 +2872,12 @@
         </w:tc>
         <w:tc>
           <w:tcPr>
-            <w:tcW w:w="6120" w:type="dxa"/>
+            <w:tcW w:w="5915" w:type="dxa"/>
             <w:tcBorders>
-              <w:top w:val="single" w:color="auto" w:sz="4" w:space="0"/>
-              <w:left w:val="single" w:color="auto" w:sz="4" w:space="0"/>
-              <w:bottom w:val="single" w:color="auto" w:sz="4" w:space="0"/>
-              <w:right w:val="single" w:color="auto" w:sz="4" w:space="0"/>
+              <w:top w:val="single" w:sz="4" w:space="0" w:color="auto"/>
+              <w:left w:val="single" w:sz="4" w:space="0" w:color="auto"/>
+              <w:bottom w:val="single" w:sz="4" w:space="0" w:color="auto"/>
+              <w:right w:val="single" w:sz="4" w:space="0" w:color="auto"/>
             </w:tcBorders>
           </w:tcPr>
           <w:p>
@@ -2939,10 +2895,10 @@
           <w:tcPr>
             <w:tcW w:w="2628" w:type="dxa"/>
             <w:tcBorders>
-              <w:top w:val="single" w:color="auto" w:sz="4" w:space="0"/>
-              <w:left w:val="single" w:color="auto" w:sz="4" w:space="0"/>
-              <w:bottom w:val="single" w:color="auto" w:sz="4" w:space="0"/>
-              <w:right w:val="single" w:color="auto" w:sz="4" w:space="0"/>
+              <w:top w:val="single" w:sz="4" w:space="0" w:color="auto"/>
+              <w:left w:val="single" w:sz="4" w:space="0" w:color="auto"/>
+              <w:bottom w:val="single" w:sz="4" w:space="0" w:color="auto"/>
+              <w:right w:val="single" w:sz="4" w:space="0" w:color="auto"/>
             </w:tcBorders>
           </w:tcPr>
           <w:p>
@@ -2958,10 +2914,10 @@
           <w:tcPr>
             <w:tcW w:w="1800" w:type="dxa"/>
             <w:tcBorders>
-              <w:top w:val="single" w:color="auto" w:sz="4" w:space="0"/>
-              <w:left w:val="single" w:color="auto" w:sz="4" w:space="0"/>
-              <w:bottom w:val="single" w:color="auto" w:sz="4" w:space="0"/>
-              <w:right w:val="single" w:color="auto" w:sz="4" w:space="0"/>
+              <w:top w:val="single" w:sz="4" w:space="0" w:color="auto"/>
+              <w:left w:val="single" w:sz="4" w:space="0" w:color="auto"/>
+              <w:bottom w:val="single" w:sz="4" w:space="0" w:color="auto"/>
+              <w:right w:val="single" w:sz="4" w:space="0" w:color="auto"/>
             </w:tcBorders>
           </w:tcPr>
           <w:p>
@@ -2975,12 +2931,12 @@
         </w:tc>
         <w:tc>
           <w:tcPr>
-            <w:tcW w:w="6120" w:type="dxa"/>
+            <w:tcW w:w="5915" w:type="dxa"/>
             <w:tcBorders>
-              <w:top w:val="single" w:color="auto" w:sz="4" w:space="0"/>
-              <w:left w:val="single" w:color="auto" w:sz="4" w:space="0"/>
-              <w:bottom w:val="single" w:color="auto" w:sz="4" w:space="0"/>
-              <w:right w:val="single" w:color="auto" w:sz="4" w:space="0"/>
+              <w:top w:val="single" w:sz="4" w:space="0" w:color="auto"/>
+              <w:left w:val="single" w:sz="4" w:space="0" w:color="auto"/>
+              <w:bottom w:val="single" w:sz="4" w:space="0" w:color="auto"/>
+              <w:right w:val="single" w:sz="4" w:space="0" w:color="auto"/>
             </w:tcBorders>
           </w:tcPr>
           <w:p>
@@ -2993,11 +2949,76 @@
           </w:p>
         </w:tc>
       </w:tr>
+      <w:tr>
+        <w:tc>
+          <w:tcPr>
+            <w:tcW w:w="2628" w:type="dxa"/>
+            <w:tcBorders>
+              <w:top w:val="single" w:sz="4" w:space="0" w:color="auto"/>
+              <w:left w:val="single" w:sz="4" w:space="0" w:color="auto"/>
+              <w:bottom w:val="single" w:sz="4" w:space="0" w:color="auto"/>
+              <w:right w:val="single" w:sz="4" w:space="0" w:color="auto"/>
+            </w:tcBorders>
+          </w:tcPr>
+          <w:p>
+            <w:pPr>
+              <w:jc w:val="center"/>
+            </w:pPr>
+            <w:r>
+              <w:t>17/07/2023</w:t>
+            </w:r>
+          </w:p>
+        </w:tc>
+        <w:tc>
+          <w:tcPr>
+            <w:tcW w:w="1800" w:type="dxa"/>
+            <w:tcBorders>
+              <w:top w:val="single" w:sz="4" w:space="0" w:color="auto"/>
+              <w:left w:val="single" w:sz="4" w:space="0" w:color="auto"/>
+              <w:bottom w:val="single" w:sz="4" w:space="0" w:color="auto"/>
+              <w:right w:val="single" w:sz="4" w:space="0" w:color="auto"/>
+            </w:tcBorders>
+          </w:tcPr>
+          <w:p>
+            <w:pPr>
+              <w:jc w:val="center"/>
+            </w:pPr>
+            <w:r>
+              <w:t>Thalyta</w:t>
+            </w:r>
+          </w:p>
+        </w:tc>
+        <w:tc>
+          <w:tcPr>
+            <w:tcW w:w="5915" w:type="dxa"/>
+            <w:tcBorders>
+              <w:top w:val="single" w:sz="4" w:space="0" w:color="auto"/>
+              <w:left w:val="single" w:sz="4" w:space="0" w:color="auto"/>
+              <w:bottom w:val="single" w:sz="4" w:space="0" w:color="auto"/>
+              <w:right w:val="single" w:sz="4" w:space="0" w:color="auto"/>
+            </w:tcBorders>
+          </w:tcPr>
+          <w:p>
+            <w:pPr>
+              <w:jc w:val="center"/>
+            </w:pPr>
+            <w:r>
+              <w:t>Corre</w:t>
+            </w:r>
+            <w:r>
+              <w:t>ção na formatação</w:t>
+            </w:r>
+          </w:p>
+        </w:tc>
+      </w:tr>
+    </w:tbl>
+    <w:p>
+      <w:bookmarkStart w:id="1" w:name="_GoBack"/>
       <w:bookmarkEnd w:id="0"/>
-    </w:tbl>
-    <w:p/>
+      <w:bookmarkEnd w:id="1"/>
+    </w:p>
     <w:sectPr>
-      <w:pgSz w:w="11906" w:h="16838" w:orient="portrait"/>
+      <w:pgSz w:w="11906" w:h="16838"/>
       <w:pgMar w:top="1418" w:right="851" w:bottom="1418" w:left="851" w:header="709" w:footer="709" w:gutter="0"/>
       <w:cols w:space="708"/>
       <w:docGrid w:linePitch="360"/>
@@ -3596,7 +3617,7 @@
   <w:docDefaults>
     <w:rPrDefault>
       <w:rPr>
-        <w:rFonts w:asciiTheme="minorHAnsi" w:hAnsiTheme="minorHAnsi" w:eastAsiaTheme="minorHAnsi" w:cstheme="minorBidi"/>
+        <w:rFonts w:asciiTheme="minorHAnsi" w:eastAsiaTheme="minorHAnsi" w:hAnsiTheme="minorHAnsi" w:cstheme="minorBidi"/>
         <w:sz w:val="22"/>
         <w:szCs w:val="22"/>
         <w:lang w:val="pt-BR" w:eastAsia="en-US" w:bidi="ar-SA"/>
@@ -3611,14 +3632,14 @@
   <w:latentStyles w:defLockedState="0" w:defUIPriority="99" w:defSemiHidden="0" w:defUnhideWhenUsed="0" w:defQFormat="0" w:count="375">
     <w:lsdException w:name="Normal" w:uiPriority="0" w:qFormat="1"/>
     <w:lsdException w:name="heading 1" w:uiPriority="0" w:qFormat="1"/>
-    <w:lsdException w:name="heading 2" w:uiPriority="0" w:semiHidden="1" w:unhideWhenUsed="1" w:qFormat="1"/>
-    <w:lsdException w:name="heading 3" w:uiPriority="9" w:semiHidden="1" w:unhideWhenUsed="1" w:qFormat="1"/>
-    <w:lsdException w:name="heading 4" w:uiPriority="9" w:semiHidden="1" w:unhideWhenUsed="1" w:qFormat="1"/>
-    <w:lsdException w:name="heading 5" w:uiPriority="9" w:semiHidden="1" w:unhideWhenUsed="1" w:qFormat="1"/>
-    <w:lsdException w:name="heading 6" w:uiPriority="9" w:semiHidden="1" w:unhideWhenUsed="1" w:qFormat="1"/>
-    <w:lsdException w:name="heading 7" w:uiPriority="9" w:semiHidden="1" w:unhideWhenUsed="1" w:qFormat="1"/>
-    <w:lsdException w:name="heading 8" w:uiPriority="9" w:semiHidden="1" w:unhideWhenUsed="1" w:qFormat="1"/>
-    <w:lsdException w:name="heading 9" w:uiPriority="9" w:semiHidden="1" w:unhideWhenUsed="1" w:qFormat="1"/>
+    <w:lsdException w:name="heading 2" w:semiHidden="1" w:uiPriority="0" w:unhideWhenUsed="1" w:qFormat="1"/>
+    <w:lsdException w:name="heading 3" w:semiHidden="1" w:uiPriority="9" w:unhideWhenUsed="1" w:qFormat="1"/>
+    <w:lsdException w:name="heading 4" w:semiHidden="1" w:uiPriority="9" w:unhideWhenUsed="1" w:qFormat="1"/>
+    <w:lsdException w:name="heading 5" w:semiHidden="1" w:uiPriority="9" w:unhideWhenUsed="1" w:qFormat="1"/>
+    <w:lsdException w:name="heading 6" w:semiHidden="1" w:uiPriority="9" w:unhideWhenUsed="1" w:qFormat="1"/>
+    <w:lsdException w:name="heading 7" w:semiHidden="1" w:uiPriority="9" w:unhideWhenUsed="1" w:qFormat="1"/>
+    <w:lsdException w:name="heading 8" w:semiHidden="1" w:uiPriority="9" w:unhideWhenUsed="1" w:qFormat="1"/>
+    <w:lsdException w:name="heading 9" w:semiHidden="1" w:uiPriority="9" w:unhideWhenUsed="1" w:qFormat="1"/>
     <w:lsdException w:name="index 1" w:semiHidden="1" w:unhideWhenUsed="1"/>
     <w:lsdException w:name="index 2" w:semiHidden="1" w:unhideWhenUsed="1"/>
     <w:lsdException w:name="index 3" w:semiHidden="1" w:unhideWhenUsed="1"/>
@@ -3628,22 +3649,22 @@
     <w:lsdException w:name="index 7" w:semiHidden="1" w:unhideWhenUsed="1"/>
     <w:lsdException w:name="index 8" w:semiHidden="1" w:unhideWhenUsed="1"/>
     <w:lsdException w:name="index 9" w:semiHidden="1" w:unhideWhenUsed="1"/>
-    <w:lsdException w:name="toc 1" w:uiPriority="39" w:semiHidden="1" w:unhideWhenUsed="1"/>
-    <w:lsdException w:name="toc 2" w:uiPriority="39" w:semiHidden="1" w:unhideWhenUsed="1"/>
-    <w:lsdException w:name="toc 3" w:uiPriority="39" w:semiHidden="1" w:unhideWhenUsed="1"/>
-    <w:lsdException w:name="toc 4" w:uiPriority="39" w:semiHidden="1" w:unhideWhenUsed="1"/>
-    <w:lsdException w:name="toc 5" w:uiPriority="39" w:semiHidden="1" w:unhideWhenUsed="1"/>
-    <w:lsdException w:name="toc 6" w:uiPriority="39" w:semiHidden="1" w:unhideWhenUsed="1"/>
-    <w:lsdException w:name="toc 7" w:uiPriority="39" w:semiHidden="1" w:unhideWhenUsed="1"/>
-    <w:lsdException w:name="toc 8" w:uiPriority="39" w:semiHidden="1" w:unhideWhenUsed="1"/>
-    <w:lsdException w:name="toc 9" w:uiPriority="39" w:semiHidden="1" w:unhideWhenUsed="1"/>
+    <w:lsdException w:name="toc 1" w:semiHidden="1" w:uiPriority="39" w:unhideWhenUsed="1"/>
+    <w:lsdException w:name="toc 2" w:semiHidden="1" w:uiPriority="39" w:unhideWhenUsed="1"/>
+    <w:lsdException w:name="toc 3" w:semiHidden="1" w:uiPriority="39" w:unhideWhenUsed="1"/>
+    <w:lsdException w:name="toc 4" w:semiHidden="1" w:uiPriority="39" w:unhideWhenUsed="1"/>
+    <w:lsdException w:name="toc 5" w:semiHidden="1" w:uiPriority="39" w:unhideWhenUsed="1"/>
+    <w:lsdException w:name="toc 6" w:semiHidden="1" w:uiPriority="39" w:unhideWhenUsed="1"/>
+    <w:lsdException w:name="toc 7" w:semiHidden="1" w:uiPriority="39" w:unhideWhenUsed="1"/>
+    <w:lsdException w:name="toc 8" w:semiHidden="1" w:uiPriority="39" w:unhideWhenUsed="1"/>
+    <w:lsdException w:name="toc 9" w:semiHidden="1" w:uiPriority="39" w:unhideWhenUsed="1"/>
     <w:lsdException w:name="Normal Indent" w:semiHidden="1" w:unhideWhenUsed="1"/>
     <w:lsdException w:name="footnote text" w:semiHidden="1" w:unhideWhenUsed="1"/>
     <w:lsdException w:name="annotation text" w:semiHidden="1" w:unhideWhenUsed="1"/>
     <w:lsdException w:name="header" w:semiHidden="1" w:unhideWhenUsed="1"/>
     <w:lsdException w:name="footer" w:semiHidden="1" w:unhideWhenUsed="1"/>
     <w:lsdException w:name="index heading" w:semiHidden="1" w:unhideWhenUsed="1"/>
-    <w:lsdException w:name="caption" w:uiPriority="35" w:semiHidden="1" w:unhideWhenUsed="1" w:qFormat="1"/>
+    <w:lsdException w:name="caption" w:semiHidden="1" w:uiPriority="35" w:unhideWhenUsed="1" w:qFormat="1"/>
     <w:lsdException w:name="table of figures" w:semiHidden="1" w:unhideWhenUsed="1"/>
     <w:lsdException w:name="envelope address" w:semiHidden="1" w:unhideWhenUsed="1"/>
     <w:lsdException w:name="envelope return" w:semiHidden="1" w:unhideWhenUsed="1"/>
@@ -3674,9 +3695,9 @@
     <w:lsdException w:name="Title" w:uiPriority="10" w:qFormat="1"/>
     <w:lsdException w:name="Closing" w:semiHidden="1" w:unhideWhenUsed="1"/>
     <w:lsdException w:name="Signature" w:semiHidden="1" w:unhideWhenUsed="1"/>
-    <w:lsdException w:name="Default Paragraph Font" w:uiPriority="1" w:semiHidden="1" w:unhideWhenUsed="1"/>
+    <w:lsdException w:name="Default Paragraph Font" w:semiHidden="1" w:uiPriority="1" w:unhideWhenUsed="1"/>
     <w:lsdException w:name="Body Text" w:semiHidden="1" w:unhideWhenUsed="1"/>
-    <w:lsdException w:name="Body Text Indent" w:uiPriority="0" w:semiHidden="1" w:unhideWhenUsed="1"/>
+    <w:lsdException w:name="Body Text Indent" w:semiHidden="1" w:uiPriority="0" w:unhideWhenUsed="1"/>
     <w:lsdException w:name="List Continue" w:semiHidden="1" w:unhideWhenUsed="1"/>
     <w:lsdException w:name="List Continue 2" w:semiHidden="1" w:unhideWhenUsed="1"/>
     <w:lsdException w:name="List Continue 3" w:semiHidden="1" w:unhideWhenUsed="1"/>
@@ -3874,8 +3895,8 @@
     <w:lsdException w:name="Subtle Reference" w:uiPriority="31" w:qFormat="1"/>
     <w:lsdException w:name="Intense Reference" w:uiPriority="32" w:qFormat="1"/>
     <w:lsdException w:name="Book Title" w:uiPriority="33" w:qFormat="1"/>
-    <w:lsdException w:name="Bibliography" w:uiPriority="37" w:semiHidden="1" w:unhideWhenUsed="1"/>
-    <w:lsdException w:name="TOC Heading" w:uiPriority="39" w:semiHidden="1" w:unhideWhenUsed="1" w:qFormat="1"/>
+    <w:lsdException w:name="Bibliography" w:semiHidden="1" w:uiPriority="37" w:unhideWhenUsed="1"/>
+    <w:lsdException w:name="TOC Heading" w:semiHidden="1" w:uiPriority="39" w:unhideWhenUsed="1" w:qFormat="1"/>
     <w:lsdException w:name="Plain Table 1" w:uiPriority="41"/>
     <w:lsdException w:name="Plain Table 2" w:uiPriority="42"/>
     <w:lsdException w:name="Plain Table 3" w:uiPriority="43"/>
@@ -3985,7 +4006,7 @@
     <w:lsdException w:name="Hashtag" w:semiHidden="1" w:unhideWhenUsed="1"/>
     <w:lsdException w:name="Unresolved Mention" w:semiHidden="1" w:unhideWhenUsed="1"/>
   </w:latentStyles>
-  <w:style w:type="paragraph" w:styleId="Normal" w:default="1">
+  <w:style w:type="paragraph" w:default="1" w:styleId="Normal">
     <w:name w:val="Normal"/>
     <w:qFormat/>
     <w:rsid w:val="006E1C40"/>
@@ -3993,7 +4014,7 @@
       <w:spacing w:after="0" w:line="240" w:lineRule="auto"/>
     </w:pPr>
     <w:rPr>
-      <w:rFonts w:ascii="Times New Roman" w:hAnsi="Times New Roman" w:eastAsia="Times New Roman" w:cs="Times New Roman"/>
+      <w:rFonts w:ascii="Times New Roman" w:eastAsia="Times New Roman" w:hAnsi="Times New Roman" w:cs="Times New Roman"/>
       <w:sz w:val="24"/>
       <w:szCs w:val="24"/>
       <w:lang w:eastAsia="pt-BR"/>
@@ -4033,13 +4054,13 @@
       <w:szCs w:val="20"/>
     </w:rPr>
   </w:style>
-  <w:style w:type="character" w:styleId="Fontepargpadro" w:default="1">
+  <w:style w:type="character" w:default="1" w:styleId="Fontepargpadro">
     <w:name w:val="Default Paragraph Font"/>
     <w:uiPriority w:val="1"/>
     <w:semiHidden/>
     <w:unhideWhenUsed/>
   </w:style>
-  <w:style w:type="table" w:styleId="Tabelanormal" w:default="1">
+  <w:style w:type="table" w:default="1" w:styleId="Tabelanormal">
     <w:name w:val="Normal Table"/>
     <w:uiPriority w:val="99"/>
     <w:semiHidden/>
@@ -4054,32 +4075,32 @@
       </w:tblCellMar>
     </w:tblPr>
   </w:style>
-  <w:style w:type="numbering" w:styleId="Semlista" w:default="1">
+  <w:style w:type="numbering" w:default="1" w:styleId="Semlista">
     <w:name w:val="No List"/>
     <w:uiPriority w:val="99"/>
     <w:semiHidden/>
     <w:unhideWhenUsed/>
   </w:style>
-  <w:style w:type="character" w:styleId="Ttulo1Char" w:customStyle="1">
+  <w:style w:type="character" w:customStyle="1" w:styleId="Ttulo1Char">
     <w:name w:val="Título 1 Char"/>
     <w:basedOn w:val="Fontepargpadro"/>
     <w:link w:val="Ttulo1"/>
     <w:rsid w:val="006E1C40"/>
     <w:rPr>
-      <w:rFonts w:ascii="Times New Roman" w:hAnsi="Times New Roman" w:eastAsia="Times New Roman" w:cs="Times New Roman"/>
+      <w:rFonts w:ascii="Times New Roman" w:eastAsia="Times New Roman" w:hAnsi="Times New Roman" w:cs="Times New Roman"/>
       <w:b/>
       <w:sz w:val="28"/>
       <w:szCs w:val="20"/>
       <w:lang w:eastAsia="pt-BR"/>
     </w:rPr>
   </w:style>
-  <w:style w:type="character" w:styleId="Ttulo2Char" w:customStyle="1">
+  <w:style w:type="character" w:customStyle="1" w:styleId="Ttulo2Char">
     <w:name w:val="Título 2 Char"/>
     <w:basedOn w:val="Fontepargpadro"/>
     <w:link w:val="Ttulo2"/>
     <w:rsid w:val="006E1C40"/>
     <w:rPr>
-      <w:rFonts w:ascii="Times New Roman" w:hAnsi="Times New Roman" w:eastAsia="Times New Roman" w:cs="Times New Roman"/>
+      <w:rFonts w:ascii="Times New Roman" w:eastAsia="Times New Roman" w:hAnsi="Times New Roman" w:cs="Times New Roman"/>
       <w:sz w:val="28"/>
       <w:szCs w:val="20"/>
       <w:lang w:eastAsia="pt-BR"/>
@@ -4098,13 +4119,13 @@
       <w:szCs w:val="20"/>
     </w:rPr>
   </w:style>
-  <w:style w:type="character" w:styleId="RecuodecorpodetextoChar" w:customStyle="1">
+  <w:style w:type="character" w:customStyle="1" w:styleId="RecuodecorpodetextoChar">
     <w:name w:val="Recuo de corpo de texto Char"/>
     <w:basedOn w:val="Fontepargpadro"/>
     <w:link w:val="Recuodecorpodetexto"/>
     <w:rsid w:val="006E1C40"/>
     <w:rPr>
-      <w:rFonts w:ascii="Times New Roman" w:hAnsi="Times New Roman" w:eastAsia="Times New Roman" w:cs="Times New Roman"/>
+      <w:rFonts w:ascii="Times New Roman" w:eastAsia="Times New Roman" w:hAnsi="Times New Roman" w:cs="Times New Roman"/>
       <w:sz w:val="28"/>
       <w:szCs w:val="20"/>
       <w:lang w:eastAsia="pt-BR"/>

</xml_diff>